<commit_message>
Réalisation de l'application version mobile & saisie du docx
</commit_message>
<xml_diff>
--- a/Realiser-la-maquette-application-web-responsive_modeledecopie-v2.docx
+++ b/Realiser-la-maquette-application-web-responsive_modeledecopie-v2.docx
@@ -1064,42 +1064,16 @@
           <w:sz w:val="21"/>
           <w:szCs w:val="21"/>
         </w:rPr>
-        <w:t>-</w:t>
-      </w:r>
-      <w:r>
-        <w:rPr>
-          <w:color w:val="000000"/>
-          <w:sz w:val="21"/>
-          <w:szCs w:val="21"/>
-        </w:rPr>
-        <w:t>mets en place</w:t>
-      </w:r>
-      <w:r>
-        <w:rPr>
-          <w:color w:val="000000"/>
-          <w:sz w:val="21"/>
-          <w:szCs w:val="21"/>
-        </w:rPr>
-        <w:t xml:space="preserve"> mon espace de travail </w:t>
-      </w:r>
-      <w:r>
-        <w:rPr>
-          <w:color w:val="000000"/>
-          <w:sz w:val="21"/>
-          <w:szCs w:val="21"/>
-        </w:rPr>
-        <w:t xml:space="preserve">sous </w:t>
-      </w:r>
-      <w:proofErr w:type="spellStart"/>
-      <w:r>
-        <w:rPr>
-          <w:color w:val="000000"/>
-          <w:sz w:val="21"/>
-          <w:szCs w:val="21"/>
-        </w:rPr>
-        <w:t>vscode</w:t>
-      </w:r>
-      <w:proofErr w:type="spellEnd"/>
+        <w:t>-crée mon tableau sur Trello pour mon suivi de tâches</w:t>
+      </w:r>
+      <w:r>
+        <w:rPr>
+          <w:color w:val="000000"/>
+          <w:sz w:val="21"/>
+          <w:szCs w:val="21"/>
+        </w:rPr>
+        <w:t xml:space="preserve"> (lien ci-dessous)</w:t>
+      </w:r>
     </w:p>
     <w:p>
       <w:pPr>
@@ -1111,77 +1085,19 @@
           <w:between w:val="nil"/>
         </w:pBdr>
         <w:rPr>
-          <w:color w:val="000000"/>
-          <w:sz w:val="21"/>
-          <w:szCs w:val="21"/>
-        </w:rPr>
-      </w:pPr>
-      <w:r>
-        <w:rPr>
-          <w:color w:val="000000"/>
-          <w:sz w:val="21"/>
-          <w:szCs w:val="21"/>
-        </w:rPr>
-        <w:t>-</w:t>
-      </w:r>
-      <w:r>
-        <w:rPr>
-          <w:color w:val="000000"/>
-          <w:sz w:val="21"/>
-          <w:szCs w:val="21"/>
-        </w:rPr>
-        <w:t>mets en place</w:t>
-      </w:r>
-      <w:r>
-        <w:rPr>
-          <w:color w:val="000000"/>
-          <w:sz w:val="21"/>
-          <w:szCs w:val="21"/>
-        </w:rPr>
-        <w:t xml:space="preserve"> mes dépôts git </w:t>
-      </w:r>
-      <w:r>
-        <w:rPr>
-          <w:color w:val="000000"/>
-          <w:sz w:val="21"/>
-          <w:szCs w:val="21"/>
-        </w:rPr>
-        <w:t>et</w:t>
-      </w:r>
-      <w:r>
-        <w:rPr>
-          <w:color w:val="000000"/>
-          <w:sz w:val="21"/>
-          <w:szCs w:val="21"/>
-        </w:rPr>
-        <w:t xml:space="preserve"> </w:t>
-      </w:r>
-      <w:proofErr w:type="spellStart"/>
-      <w:r>
-        <w:rPr>
-          <w:color w:val="000000"/>
-          <w:sz w:val="21"/>
-          <w:szCs w:val="21"/>
-        </w:rPr>
-        <w:t>gi</w:t>
-      </w:r>
-      <w:r>
-        <w:rPr>
-          <w:color w:val="000000"/>
-          <w:sz w:val="21"/>
-          <w:szCs w:val="21"/>
-        </w:rPr>
-        <w:t>t</w:t>
-      </w:r>
-      <w:r>
-        <w:rPr>
-          <w:color w:val="000000"/>
-          <w:sz w:val="21"/>
-          <w:szCs w:val="21"/>
-        </w:rPr>
-        <w:t>hub</w:t>
-      </w:r>
-      <w:proofErr w:type="spellEnd"/>
+          <w:color w:val="0070C0"/>
+          <w:sz w:val="21"/>
+          <w:szCs w:val="21"/>
+        </w:rPr>
+      </w:pPr>
+      <w:r>
+        <w:rPr>
+          <w:color w:val="0070C0"/>
+          <w:sz w:val="21"/>
+          <w:szCs w:val="21"/>
+        </w:rPr>
+        <w:t>https://trello.com/b/1yNZenmc/%C3%A9valuation-dentra%C3%AEnement-r%C3%A9aliser-la-maquette-dune-application-web-responsive</w:t>
+      </w:r>
     </w:p>
     <w:p>
       <w:pPr>
@@ -1204,8 +1120,42 @@
           <w:sz w:val="21"/>
           <w:szCs w:val="21"/>
         </w:rPr>
-        <w:t>Ensuite je,</w:t>
-      </w:r>
+        <w:t>-</w:t>
+      </w:r>
+      <w:r>
+        <w:rPr>
+          <w:color w:val="000000"/>
+          <w:sz w:val="21"/>
+          <w:szCs w:val="21"/>
+        </w:rPr>
+        <w:t>mets en place</w:t>
+      </w:r>
+      <w:r>
+        <w:rPr>
+          <w:color w:val="000000"/>
+          <w:sz w:val="21"/>
+          <w:szCs w:val="21"/>
+        </w:rPr>
+        <w:t xml:space="preserve"> mon espace de travail </w:t>
+      </w:r>
+      <w:r>
+        <w:rPr>
+          <w:color w:val="000000"/>
+          <w:sz w:val="21"/>
+          <w:szCs w:val="21"/>
+        </w:rPr>
+        <w:t xml:space="preserve">sous </w:t>
+      </w:r>
+      <w:proofErr w:type="spellStart"/>
+      <w:r>
+        <w:rPr>
+          <w:color w:val="000000"/>
+          <w:sz w:val="21"/>
+          <w:szCs w:val="21"/>
+        </w:rPr>
+        <w:t>vscode</w:t>
+      </w:r>
+      <w:proofErr w:type="spellEnd"/>
     </w:p>
     <w:p>
       <w:pPr>
@@ -1228,7 +1178,39 @@
           <w:sz w:val="21"/>
           <w:szCs w:val="21"/>
         </w:rPr>
-        <w:t xml:space="preserve">-maquette mon application sur </w:t>
+        <w:t>-</w:t>
+      </w:r>
+      <w:r>
+        <w:rPr>
+          <w:color w:val="000000"/>
+          <w:sz w:val="21"/>
+          <w:szCs w:val="21"/>
+        </w:rPr>
+        <w:t>mets en place</w:t>
+      </w:r>
+      <w:r>
+        <w:rPr>
+          <w:color w:val="000000"/>
+          <w:sz w:val="21"/>
+          <w:szCs w:val="21"/>
+        </w:rPr>
+        <w:t xml:space="preserve"> mes dépôts git </w:t>
+      </w:r>
+      <w:r>
+        <w:rPr>
+          <w:color w:val="000000"/>
+          <w:sz w:val="21"/>
+          <w:szCs w:val="21"/>
+        </w:rPr>
+        <w:t>et</w:t>
+      </w:r>
+      <w:r>
+        <w:rPr>
+          <w:color w:val="000000"/>
+          <w:sz w:val="21"/>
+          <w:szCs w:val="21"/>
+        </w:rPr>
+        <w:t xml:space="preserve"> </w:t>
       </w:r>
       <w:proofErr w:type="spellStart"/>
       <w:r>
@@ -1237,17 +1219,25 @@
           <w:sz w:val="21"/>
           <w:szCs w:val="21"/>
         </w:rPr>
-        <w:t>Figma</w:t>
+        <w:t>gi</w:t>
+      </w:r>
+      <w:r>
+        <w:rPr>
+          <w:color w:val="000000"/>
+          <w:sz w:val="21"/>
+          <w:szCs w:val="21"/>
+        </w:rPr>
+        <w:t>t</w:t>
+      </w:r>
+      <w:r>
+        <w:rPr>
+          <w:color w:val="000000"/>
+          <w:sz w:val="21"/>
+          <w:szCs w:val="21"/>
+        </w:rPr>
+        <w:t>hub</w:t>
       </w:r>
       <w:proofErr w:type="spellEnd"/>
-      <w:r>
-        <w:rPr>
-          <w:color w:val="000000"/>
-          <w:sz w:val="21"/>
-          <w:szCs w:val="21"/>
-        </w:rPr>
-        <w:t xml:space="preserve"> version desktop</w:t>
-      </w:r>
     </w:p>
     <w:p>
       <w:pPr>
@@ -1264,6 +1254,14 @@
           <w:szCs w:val="21"/>
         </w:rPr>
       </w:pPr>
+      <w:r>
+        <w:rPr>
+          <w:color w:val="000000"/>
+          <w:sz w:val="21"/>
+          <w:szCs w:val="21"/>
+        </w:rPr>
+        <w:t>-mets à jour mon tableau Trello</w:t>
+      </w:r>
     </w:p>
     <w:p>
       <w:pPr>
@@ -1312,6 +1310,270 @@
           <w:szCs w:val="21"/>
         </w:rPr>
       </w:pPr>
+      <w:r>
+        <w:rPr>
+          <w:color w:val="000000"/>
+          <w:sz w:val="21"/>
+          <w:szCs w:val="21"/>
+        </w:rPr>
+        <w:t>Ensuite je,</w:t>
+      </w:r>
+    </w:p>
+    <w:p>
+      <w:pPr>
+        <w:pBdr>
+          <w:top w:val="single" w:sz="4" w:space="1" w:color="auto"/>
+          <w:left w:val="single" w:sz="4" w:space="1" w:color="auto"/>
+          <w:bottom w:val="single" w:sz="4" w:space="1" w:color="auto"/>
+          <w:right w:val="single" w:sz="4" w:space="1" w:color="auto"/>
+          <w:between w:val="nil"/>
+        </w:pBdr>
+        <w:rPr>
+          <w:color w:val="000000"/>
+          <w:sz w:val="21"/>
+          <w:szCs w:val="21"/>
+        </w:rPr>
+      </w:pPr>
+      <w:r>
+        <w:rPr>
+          <w:color w:val="000000"/>
+          <w:sz w:val="21"/>
+          <w:szCs w:val="21"/>
+        </w:rPr>
+        <w:t xml:space="preserve">-maquette mon application sur </w:t>
+      </w:r>
+      <w:proofErr w:type="spellStart"/>
+      <w:r>
+        <w:rPr>
+          <w:color w:val="000000"/>
+          <w:sz w:val="21"/>
+          <w:szCs w:val="21"/>
+        </w:rPr>
+        <w:t>Figma</w:t>
+      </w:r>
+      <w:proofErr w:type="spellEnd"/>
+      <w:r>
+        <w:rPr>
+          <w:color w:val="000000"/>
+          <w:sz w:val="21"/>
+          <w:szCs w:val="21"/>
+        </w:rPr>
+        <w:t xml:space="preserve"> version desktop</w:t>
+      </w:r>
+    </w:p>
+    <w:p>
+      <w:pPr>
+        <w:pBdr>
+          <w:top w:val="single" w:sz="4" w:space="1" w:color="auto"/>
+          <w:left w:val="single" w:sz="4" w:space="1" w:color="auto"/>
+          <w:bottom w:val="single" w:sz="4" w:space="1" w:color="auto"/>
+          <w:right w:val="single" w:sz="4" w:space="1" w:color="auto"/>
+          <w:between w:val="nil"/>
+        </w:pBdr>
+        <w:rPr>
+          <w:color w:val="000000"/>
+          <w:sz w:val="21"/>
+          <w:szCs w:val="21"/>
+        </w:rPr>
+      </w:pPr>
+      <w:r>
+        <w:rPr>
+          <w:color w:val="000000"/>
+          <w:sz w:val="21"/>
+          <w:szCs w:val="21"/>
+        </w:rPr>
+        <w:t>-mets à jour mon tableau Trello</w:t>
+      </w:r>
+      <w:r>
+        <w:rPr>
+          <w:color w:val="000000"/>
+          <w:sz w:val="21"/>
+          <w:szCs w:val="21"/>
+        </w:rPr>
+        <w:t xml:space="preserve"> et mon dépôt </w:t>
+      </w:r>
+      <w:proofErr w:type="spellStart"/>
+      <w:r>
+        <w:rPr>
+          <w:color w:val="000000"/>
+          <w:sz w:val="21"/>
+          <w:szCs w:val="21"/>
+        </w:rPr>
+        <w:t>github</w:t>
+      </w:r>
+      <w:proofErr w:type="spellEnd"/>
+    </w:p>
+    <w:p>
+      <w:pPr>
+        <w:pBdr>
+          <w:top w:val="single" w:sz="4" w:space="1" w:color="auto"/>
+          <w:left w:val="single" w:sz="4" w:space="1" w:color="auto"/>
+          <w:bottom w:val="single" w:sz="4" w:space="1" w:color="auto"/>
+          <w:right w:val="single" w:sz="4" w:space="1" w:color="auto"/>
+          <w:between w:val="nil"/>
+        </w:pBdr>
+        <w:rPr>
+          <w:color w:val="000000"/>
+          <w:sz w:val="21"/>
+          <w:szCs w:val="21"/>
+        </w:rPr>
+      </w:pPr>
+    </w:p>
+    <w:p>
+      <w:pPr>
+        <w:pBdr>
+          <w:top w:val="single" w:sz="4" w:space="1" w:color="auto"/>
+          <w:left w:val="single" w:sz="4" w:space="1" w:color="auto"/>
+          <w:bottom w:val="single" w:sz="4" w:space="1" w:color="auto"/>
+          <w:right w:val="single" w:sz="4" w:space="1" w:color="auto"/>
+          <w:between w:val="nil"/>
+        </w:pBdr>
+        <w:rPr>
+          <w:color w:val="000000"/>
+          <w:sz w:val="21"/>
+          <w:szCs w:val="21"/>
+        </w:rPr>
+      </w:pPr>
+      <w:r>
+        <w:rPr>
+          <w:color w:val="000000"/>
+          <w:sz w:val="21"/>
+          <w:szCs w:val="21"/>
+        </w:rPr>
+        <w:t>Enfin</w:t>
+      </w:r>
+      <w:r>
+        <w:rPr>
+          <w:color w:val="000000"/>
+          <w:sz w:val="21"/>
+          <w:szCs w:val="21"/>
+        </w:rPr>
+        <w:t xml:space="preserve"> je,</w:t>
+      </w:r>
+    </w:p>
+    <w:p>
+      <w:pPr>
+        <w:pBdr>
+          <w:top w:val="single" w:sz="4" w:space="1" w:color="auto"/>
+          <w:left w:val="single" w:sz="4" w:space="1" w:color="auto"/>
+          <w:bottom w:val="single" w:sz="4" w:space="1" w:color="auto"/>
+          <w:right w:val="single" w:sz="4" w:space="1" w:color="auto"/>
+          <w:between w:val="nil"/>
+        </w:pBdr>
+        <w:rPr>
+          <w:color w:val="000000"/>
+          <w:sz w:val="21"/>
+          <w:szCs w:val="21"/>
+        </w:rPr>
+      </w:pPr>
+      <w:r>
+        <w:rPr>
+          <w:color w:val="000000"/>
+          <w:sz w:val="21"/>
+          <w:szCs w:val="21"/>
+        </w:rPr>
+        <w:t xml:space="preserve">-maquette mon application sur </w:t>
+      </w:r>
+      <w:proofErr w:type="spellStart"/>
+      <w:r>
+        <w:rPr>
+          <w:color w:val="000000"/>
+          <w:sz w:val="21"/>
+          <w:szCs w:val="21"/>
+        </w:rPr>
+        <w:t>Figma</w:t>
+      </w:r>
+      <w:proofErr w:type="spellEnd"/>
+      <w:r>
+        <w:rPr>
+          <w:color w:val="000000"/>
+          <w:sz w:val="21"/>
+          <w:szCs w:val="21"/>
+        </w:rPr>
+        <w:t xml:space="preserve"> version </w:t>
+      </w:r>
+      <w:r>
+        <w:rPr>
+          <w:color w:val="000000"/>
+          <w:sz w:val="21"/>
+          <w:szCs w:val="21"/>
+        </w:rPr>
+        <w:t>mobile</w:t>
+      </w:r>
+    </w:p>
+    <w:p>
+      <w:pPr>
+        <w:pBdr>
+          <w:top w:val="single" w:sz="4" w:space="1" w:color="auto"/>
+          <w:left w:val="single" w:sz="4" w:space="1" w:color="auto"/>
+          <w:bottom w:val="single" w:sz="4" w:space="1" w:color="auto"/>
+          <w:right w:val="single" w:sz="4" w:space="1" w:color="auto"/>
+          <w:between w:val="nil"/>
+        </w:pBdr>
+        <w:rPr>
+          <w:color w:val="000000"/>
+          <w:sz w:val="21"/>
+          <w:szCs w:val="21"/>
+        </w:rPr>
+      </w:pPr>
+      <w:r>
+        <w:rPr>
+          <w:color w:val="000000"/>
+          <w:sz w:val="21"/>
+          <w:szCs w:val="21"/>
+        </w:rPr>
+        <w:t>-</w:t>
+      </w:r>
+      <w:r>
+        <w:rPr>
+          <w:color w:val="000000"/>
+          <w:sz w:val="21"/>
+          <w:szCs w:val="21"/>
+        </w:rPr>
+        <w:t xml:space="preserve">mets </w:t>
+      </w:r>
+      <w:r>
+        <w:rPr>
+          <w:color w:val="000000"/>
+          <w:sz w:val="21"/>
+          <w:szCs w:val="21"/>
+        </w:rPr>
+        <w:t xml:space="preserve">de nouveau </w:t>
+      </w:r>
+      <w:r>
+        <w:rPr>
+          <w:color w:val="000000"/>
+          <w:sz w:val="21"/>
+          <w:szCs w:val="21"/>
+        </w:rPr>
+        <w:t xml:space="preserve">à jour mon tableau Trello et mon dépôt </w:t>
+      </w:r>
+      <w:proofErr w:type="spellStart"/>
+      <w:r>
+        <w:rPr>
+          <w:color w:val="000000"/>
+          <w:sz w:val="21"/>
+          <w:szCs w:val="21"/>
+        </w:rPr>
+        <w:t>github</w:t>
+      </w:r>
+      <w:proofErr w:type="spellEnd"/>
+    </w:p>
+    <w:p>
+      <w:pPr>
+        <w:pBdr>
+          <w:top w:val="single" w:sz="4" w:space="1" w:color="auto"/>
+          <w:left w:val="single" w:sz="4" w:space="1" w:color="auto"/>
+          <w:bottom w:val="single" w:sz="4" w:space="1" w:color="auto"/>
+          <w:right w:val="single" w:sz="4" w:space="1" w:color="auto"/>
+          <w:between w:val="nil"/>
+        </w:pBdr>
+        <w:rPr>
+          <w:color w:val="000000"/>
+          <w:sz w:val="21"/>
+          <w:szCs w:val="21"/>
+        </w:rPr>
+      </w:pPr>
     </w:p>
     <w:p>
       <w:pPr>
@@ -1438,6 +1700,50 @@
           <w:szCs w:val="21"/>
         </w:rPr>
       </w:pPr>
+      <w:r>
+        <w:rPr>
+          <w:color w:val="000000"/>
+          <w:sz w:val="21"/>
+          <w:szCs w:val="21"/>
+        </w:rPr>
+        <w:t xml:space="preserve">Pour ce projet, j’ai eu besoin de l’IDE </w:t>
+      </w:r>
+      <w:proofErr w:type="spellStart"/>
+      <w:r>
+        <w:rPr>
+          <w:color w:val="000000"/>
+          <w:sz w:val="21"/>
+          <w:szCs w:val="21"/>
+        </w:rPr>
+        <w:t>vscode</w:t>
+      </w:r>
+      <w:proofErr w:type="spellEnd"/>
+      <w:r>
+        <w:rPr>
+          <w:color w:val="000000"/>
+          <w:sz w:val="21"/>
+          <w:szCs w:val="21"/>
+        </w:rPr>
+        <w:t xml:space="preserve">, de l’application Trello pour le suivi de projet et de l’application </w:t>
+      </w:r>
+      <w:proofErr w:type="spellStart"/>
+      <w:r>
+        <w:rPr>
+          <w:color w:val="000000"/>
+          <w:sz w:val="21"/>
+          <w:szCs w:val="21"/>
+        </w:rPr>
+        <w:t>Figma</w:t>
+      </w:r>
+      <w:proofErr w:type="spellEnd"/>
+      <w:r>
+        <w:rPr>
+          <w:color w:val="000000"/>
+          <w:sz w:val="21"/>
+          <w:szCs w:val="21"/>
+        </w:rPr>
+        <w:t xml:space="preserve"> pour le maquettage des versions desktop et mobile.</w:t>
+      </w:r>
     </w:p>
     <w:p>
       <w:pPr>
@@ -1633,6 +1939,64 @@
           <w:szCs w:val="21"/>
         </w:rPr>
       </w:pPr>
+    </w:p>
+    <w:p>
+      <w:pPr>
+        <w:pBdr>
+          <w:top w:val="single" w:sz="4" w:space="1" w:color="auto"/>
+          <w:left w:val="single" w:sz="4" w:space="1" w:color="auto"/>
+          <w:bottom w:val="single" w:sz="4" w:space="1" w:color="auto"/>
+          <w:right w:val="single" w:sz="4" w:space="1" w:color="auto"/>
+          <w:between w:val="nil"/>
+        </w:pBdr>
+        <w:rPr>
+          <w:color w:val="000000"/>
+          <w:sz w:val="21"/>
+          <w:szCs w:val="21"/>
+        </w:rPr>
+      </w:pPr>
+      <w:r>
+        <w:rPr>
+          <w:color w:val="000000"/>
+          <w:sz w:val="21"/>
+          <w:szCs w:val="21"/>
+        </w:rPr>
+        <w:t xml:space="preserve">Ce projet a été élaboré dans le cadre d’une évaluation d’entraînement sur </w:t>
+      </w:r>
+      <w:r>
+        <w:rPr>
+          <w:color w:val="000000"/>
+          <w:sz w:val="21"/>
+          <w:szCs w:val="21"/>
+        </w:rPr>
+        <w:t xml:space="preserve">la réalisation de la maquette d’une application web responsive </w:t>
+      </w:r>
+      <w:r>
+        <w:rPr>
+          <w:color w:val="000000"/>
+          <w:sz w:val="21"/>
+          <w:szCs w:val="21"/>
+        </w:rPr>
+        <w:t xml:space="preserve">à travers la plateforme </w:t>
+      </w:r>
+      <w:proofErr w:type="spellStart"/>
+      <w:r>
+        <w:rPr>
+          <w:color w:val="000000"/>
+          <w:sz w:val="21"/>
+          <w:szCs w:val="21"/>
+        </w:rPr>
+        <w:t>Studi</w:t>
+      </w:r>
+      <w:proofErr w:type="spellEnd"/>
+      <w:r>
+        <w:rPr>
+          <w:color w:val="000000"/>
+          <w:sz w:val="21"/>
+          <w:szCs w:val="21"/>
+        </w:rPr>
+        <w:t>.</w:t>
+      </w:r>
     </w:p>
     <w:p>
       <w:pPr>

</xml_diff>